<commit_message>
Są zapisywane ścieżki do plików w folderze paths w pliku numpy
</commit_message>
<xml_diff>
--- a/Another/Info.docx
+++ b/Another/Info.docx
@@ -115,6 +115,19 @@
       </w:pPr>
       <w:r>
         <w:t>Część image jest widoczna, pozostała część jest czarna (z powodu zatrzymania pobrania), możliwe jest otworzenie pliku przez użytkownika?</w:t>
+      </w:r>
+    </w:p>
+    <w:p>
+      <w:pPr>
+        <w:pStyle w:val="Nagwek1"/>
+      </w:pPr>
+      <w:r>
+        <w:t>Nowy plik</w:t>
+      </w:r>
+    </w:p>
+    <w:p>
+      <w:r>
+        <w:t>Jeśli ścieżka do pliku będzie miała więcej niż 255 znaków, to wystąpią problemy.</w:t>
       </w:r>
     </w:p>
     <w:p/>

</xml_diff>

<commit_message>
program działa, ale jest nie zoptymalizowany
</commit_message>
<xml_diff>
--- a/Another/Info.docx
+++ b/Another/Info.docx
@@ -82,15 +82,7 @@
         </w:numPr>
       </w:pPr>
       <w:r>
-        <w:t>Plik jest plikiem image/</w:t>
-      </w:r>
-      <w:proofErr w:type="gramStart"/>
-      <w:r>
-        <w:t>video</w:t>
-      </w:r>
-      <w:proofErr w:type="gramEnd"/>
-      <w:r>
-        <w:t xml:space="preserve"> ale ma inny typ+</w:t>
+        <w:t>Plik jest plikiem image/video ale ma inny typ+</w:t>
       </w:r>
     </w:p>
     <w:p>
@@ -129,6 +121,34 @@
       <w:r>
         <w:t>Jeśli ścieżka do pliku będzie miała więcej niż 255 znaków, to wystąpią problemy.</w:t>
       </w:r>
+    </w:p>
+    <w:p/>
+    <w:p>
+      <w:pPr>
+        <w:pStyle w:val="Nagwek1"/>
+      </w:pPr>
+      <w:r>
+        <w:t>Co dalej:</w:t>
+      </w:r>
+    </w:p>
+    <w:p>
+      <w:r>
+        <w:t xml:space="preserve">Napisać metodę do klasy </w:t>
+      </w:r>
+      <w:r>
+        <w:t>Archive</w:t>
+      </w:r>
+      <w:r>
+        <w:t xml:space="preserve">, która będzie znajdowała 100 ścieżek  o wartości ‘no’ = 1, Napisać klasę </w:t>
+      </w:r>
+      <w:proofErr w:type="spellStart"/>
+      <w:r>
+        <w:t>C</w:t>
+      </w:r>
+      <w:r>
+        <w:t>ompare</w:t>
+      </w:r>
+      <w:proofErr w:type="spellEnd"/>
     </w:p>
     <w:p/>
     <w:sectPr>
@@ -838,7 +858,6 @@
   <w:style w:type="character" w:default="1" w:styleId="Domylnaczcionkaakapitu">
     <w:name w:val="Default Paragraph Font"/>
     <w:uiPriority w:val="1"/>
-    <w:semiHidden/>
     <w:unhideWhenUsed/>
   </w:style>
   <w:style w:type="table" w:default="1" w:styleId="Standardowy">

</xml_diff>